<commit_message>
Added a footer to pages
</commit_message>
<xml_diff>
--- a/reportSections/system_design/system_design.docx
+++ b/reportSections/system_design/system_design.docx
@@ -201,7 +201,6 @@
           <w:numId w:val="1"/>
         </w:numPr>
         <w:spacing w:before="40" w:after="160" w:line="259" w:lineRule="auto"/>
-        <w:ind w:left="576"/>
         <w:outlineLvl w:val="1"/>
         <w:rPr>
           <w:rFonts w:asciiTheme="majorHAnsi" w:eastAsiaTheme="majorEastAsia" w:hAnsiTheme="majorHAnsi" w:cstheme="majorBidi"/>
@@ -212,6 +211,7 @@
         </w:rPr>
       </w:pPr>
       <w:bookmarkStart w:id="1" w:name="_Toc94698872"/>
+      <w:bookmarkStart w:id="2" w:name="_Hlk100218785"/>
       <w:r>
         <w:rPr>
           <w:rFonts w:asciiTheme="majorHAnsi" w:eastAsiaTheme="majorEastAsia" w:hAnsiTheme="majorHAnsi" w:cstheme="majorBidi"/>
@@ -266,8 +266,13 @@
     </w:p>
     <w:p>
       <w:r>
-        <w:t>Laravel uses composer to download packages that allows Laravel to run, Laravel also uses MySQL to access databases that serve the webage</w:t>
-      </w:r>
+        <w:t xml:space="preserve">Laravel uses composer to download packages that allows Laravel to run, Laravel also uses MySQL to access databases that serve the </w:t>
+      </w:r>
+      <w:proofErr w:type="spellStart"/>
+      <w:r>
+        <w:t>webage</w:t>
+      </w:r>
+      <w:proofErr w:type="spellEnd"/>
     </w:p>
     <w:p>
       <w:pPr>
@@ -291,7 +296,6 @@
           <w:numId w:val="1"/>
         </w:numPr>
         <w:spacing w:before="40" w:after="160" w:line="259" w:lineRule="auto"/>
-        <w:ind w:left="576"/>
         <w:outlineLvl w:val="1"/>
         <w:rPr>
           <w:rFonts w:asciiTheme="majorHAnsi" w:eastAsiaTheme="majorEastAsia" w:hAnsiTheme="majorHAnsi" w:cstheme="majorBidi"/>
@@ -301,7 +305,7 @@
           <w:lang w:val="en-IE"/>
         </w:rPr>
       </w:pPr>
-      <w:bookmarkStart w:id="2" w:name="_Toc94698873"/>
+      <w:bookmarkStart w:id="3" w:name="_Toc94698873"/>
       <w:r>
         <w:rPr>
           <w:rFonts w:asciiTheme="majorHAnsi" w:eastAsiaTheme="majorEastAsia" w:hAnsiTheme="majorHAnsi" w:cstheme="majorBidi"/>
@@ -312,7 +316,7 @@
         </w:rPr>
         <w:t>Model View Controller</w:t>
       </w:r>
-      <w:bookmarkEnd w:id="2"/>
+      <w:bookmarkEnd w:id="3"/>
     </w:p>
     <w:p>
       <w:pPr>
@@ -400,7 +404,6 @@
           <w:numId w:val="1"/>
         </w:numPr>
         <w:spacing w:before="40" w:after="160" w:line="259" w:lineRule="auto"/>
-        <w:ind w:left="576"/>
         <w:outlineLvl w:val="1"/>
         <w:rPr>
           <w:rFonts w:asciiTheme="majorHAnsi" w:eastAsiaTheme="majorEastAsia" w:hAnsiTheme="majorHAnsi" w:cstheme="majorBidi"/>
@@ -410,7 +413,7 @@
           <w:lang w:val="en-IE"/>
         </w:rPr>
       </w:pPr>
-      <w:bookmarkStart w:id="3" w:name="_Toc94698874"/>
+      <w:bookmarkStart w:id="4" w:name="_Toc94698874"/>
       <w:r>
         <w:rPr>
           <w:rFonts w:asciiTheme="majorHAnsi" w:eastAsiaTheme="majorEastAsia" w:hAnsiTheme="majorHAnsi" w:cstheme="majorBidi"/>
@@ -419,9 +422,21 @@
           <w:szCs w:val="26"/>
           <w:lang w:val="en-IE"/>
         </w:rPr>
-        <w:t>User Authenticaion</w:t>
-      </w:r>
-      <w:bookmarkEnd w:id="3"/>
+        <w:t xml:space="preserve">User </w:t>
+      </w:r>
+      <w:proofErr w:type="spellStart"/>
+      <w:r>
+        <w:rPr>
+          <w:rFonts w:asciiTheme="majorHAnsi" w:eastAsiaTheme="majorEastAsia" w:hAnsiTheme="majorHAnsi" w:cstheme="majorBidi"/>
+          <w:color w:val="2F5496" w:themeColor="accent1" w:themeShade="BF"/>
+          <w:sz w:val="26"/>
+          <w:szCs w:val="26"/>
+          <w:lang w:val="en-IE"/>
+        </w:rPr>
+        <w:t>Authenticaion</w:t>
+      </w:r>
+      <w:bookmarkEnd w:id="4"/>
+      <w:proofErr w:type="spellEnd"/>
     </w:p>
     <w:p>
       <w:pPr>
@@ -446,7 +461,21 @@
         <w:rPr>
           <w:lang w:val="en-IE"/>
         </w:rPr>
-        <w:t>Laravel has a built in authentication feature that uses the attempt method, it allows user to enter an email and password that has to meet a character requirement. This can also be done manually.</w:t>
+        <w:t xml:space="preserve">Laravel has a </w:t>
+      </w:r>
+      <w:proofErr w:type="gramStart"/>
+      <w:r>
+        <w:rPr>
+          <w:lang w:val="en-IE"/>
+        </w:rPr>
+        <w:t>built in</w:t>
+      </w:r>
+      <w:proofErr w:type="gramEnd"/>
+      <w:r>
+        <w:rPr>
+          <w:lang w:val="en-IE"/>
+        </w:rPr>
+        <w:t xml:space="preserve"> authentication feature that uses the attempt method, it allows user to enter an email and password that has to meet a character requirement. This can also be done manually.</w:t>
       </w:r>
     </w:p>
     <w:p>
@@ -458,7 +487,6 @@
           <w:numId w:val="1"/>
         </w:numPr>
         <w:spacing w:before="40" w:after="160" w:line="259" w:lineRule="auto"/>
-        <w:ind w:left="576"/>
         <w:outlineLvl w:val="1"/>
         <w:rPr>
           <w:rFonts w:asciiTheme="majorHAnsi" w:eastAsiaTheme="majorEastAsia" w:hAnsiTheme="majorHAnsi" w:cstheme="majorBidi"/>
@@ -468,7 +496,7 @@
           <w:lang w:val="en-IE"/>
         </w:rPr>
       </w:pPr>
-      <w:bookmarkStart w:id="4" w:name="_Toc94698875"/>
+      <w:bookmarkStart w:id="5" w:name="_Toc94698875"/>
       <w:r>
         <w:rPr>
           <w:rFonts w:asciiTheme="majorHAnsi" w:eastAsiaTheme="majorEastAsia" w:hAnsiTheme="majorHAnsi" w:cstheme="majorBidi"/>
@@ -479,7 +507,7 @@
         </w:rPr>
         <w:t>Routing</w:t>
       </w:r>
-      <w:bookmarkEnd w:id="4"/>
+      <w:bookmarkEnd w:id="5"/>
     </w:p>
     <w:p>
       <w:pPr>
@@ -503,7 +531,6 @@
           <w:numId w:val="1"/>
         </w:numPr>
         <w:spacing w:before="40" w:after="160" w:line="259" w:lineRule="auto"/>
-        <w:ind w:left="576"/>
         <w:outlineLvl w:val="1"/>
         <w:rPr>
           <w:rFonts w:asciiTheme="majorHAnsi" w:eastAsiaTheme="majorEastAsia" w:hAnsiTheme="majorHAnsi" w:cstheme="majorBidi"/>
@@ -513,7 +540,7 @@
           <w:lang w:val="en-IE"/>
         </w:rPr>
       </w:pPr>
-      <w:bookmarkStart w:id="5" w:name="_Toc94698876"/>
+      <w:bookmarkStart w:id="6" w:name="_Toc94698876"/>
       <w:r>
         <w:rPr>
           <w:rFonts w:asciiTheme="majorHAnsi" w:eastAsiaTheme="majorEastAsia" w:hAnsiTheme="majorHAnsi" w:cstheme="majorBidi"/>
@@ -524,11 +551,27 @@
         </w:rPr>
         <w:t>Templating</w:t>
       </w:r>
-      <w:bookmarkEnd w:id="5"/>
-    </w:p>
-    <w:p>
-      <w:r>
-        <w:t>The templating engine used in Laravel is blade. Blade is based off php and has a very similar syntax it also lets you use plain php while some templates don’t</w:t>
+      <w:bookmarkEnd w:id="6"/>
+    </w:p>
+    <w:p>
+      <w:r>
+        <w:t xml:space="preserve">The templating engine used in Laravel is blade. Blade is based off </w:t>
+      </w:r>
+      <w:proofErr w:type="spellStart"/>
+      <w:r>
+        <w:t>php</w:t>
+      </w:r>
+      <w:proofErr w:type="spellEnd"/>
+      <w:r>
+        <w:t xml:space="preserve"> and has a very similar syntax it also lets you use plain </w:t>
+      </w:r>
+      <w:proofErr w:type="spellStart"/>
+      <w:r>
+        <w:t>php</w:t>
+      </w:r>
+      <w:proofErr w:type="spellEnd"/>
+      <w:r>
+        <w:t xml:space="preserve"> while some templates don’t</w:t>
       </w:r>
       <w:r>
         <w:t>.</w:t>
@@ -577,6 +620,7 @@
         </w:drawing>
       </w:r>
     </w:p>
+    <w:bookmarkEnd w:id="2"/>
     <w:p/>
     <w:sectPr>
       <w:pgSz w:w="11906" w:h="16838"/>
@@ -611,7 +655,7 @@
       <w:lvlText w:val="%1.%2"/>
       <w:lvlJc w:val="left"/>
       <w:pPr>
-        <w:ind w:left="1853" w:hanging="576"/>
+        <w:ind w:left="576" w:hanging="576"/>
       </w:pPr>
       <w:rPr>
         <w:b w:val="0"/>
@@ -781,7 +825,7 @@
       </w:pPr>
     </w:lvl>
   </w:abstractNum>
-  <w:num w:numId="1">
+  <w:num w:numId="1" w16cid:durableId="1425154181">
     <w:abstractNumId w:val="0"/>
   </w:num>
 </w:numbering>

</xml_diff>